<commit_message>
Second update User Case Diagram.docx
</commit_message>
<xml_diff>
--- a/User Case Diagram.docx
+++ b/User Case Diagram.docx
@@ -4,14 +4,21 @@
   <w:body>
     <w:p>
       <w:r>
+        <w:t>Use Case Model</w:t>
+      </w:r>
+    </w:p>
+    <w:p/>
+    <w:p/>
+    <w:p>
+      <w:r>
         <w:rPr>
           <w:noProof/>
         </w:rPr>
         <w:drawing>
-          <wp:inline distT="0" distB="0" distL="0" distR="0" wp14:anchorId="2F193E4C" wp14:editId="7F63C0E7">
-            <wp:extent cx="5082540" cy="3754437"/>
-            <wp:effectExtent l="0" t="0" r="3810" b="0"/>
-            <wp:docPr id="1" name="Picture 1" descr="A picture containing diagram&#10;&#10;Description automatically generated"/>
+          <wp:inline distT="0" distB="0" distL="0" distR="0" wp14:anchorId="7A72A68B" wp14:editId="155A06D9">
+            <wp:extent cx="6246398" cy="2605981"/>
+            <wp:effectExtent l="0" t="0" r="2540" b="4445"/>
+            <wp:docPr id="1" name="Picture 1" descr="Chart, scatter chart&#10;&#10;Description automatically generated"/>
             <wp:cNvGraphicFramePr>
               <a:graphicFrameLocks xmlns:a="http://schemas.openxmlformats.org/drawingml/2006/main" noChangeAspect="1"/>
             </wp:cNvGraphicFramePr>
@@ -19,18 +26,18 @@
               <a:graphicData uri="http://schemas.openxmlformats.org/drawingml/2006/picture">
                 <pic:pic xmlns:pic="http://schemas.openxmlformats.org/drawingml/2006/picture">
                   <pic:nvPicPr>
-                    <pic:cNvPr id="1" name="Picture 1" descr="A picture containing diagram&#10;&#10;Description automatically generated"/>
+                    <pic:cNvPr id="1" name="Picture 1" descr="Chart, scatter chart&#10;&#10;Description automatically generated"/>
                     <pic:cNvPicPr/>
                   </pic:nvPicPr>
                   <pic:blipFill rotWithShape="1">
                     <a:blip r:embed="rId4"/>
-                    <a:srcRect l="1961" t="8366" r="46001" b="23294"/>
+                    <a:srcRect l="1462" t="15363" r="15045" b="22710"/>
                     <a:stretch/>
                   </pic:blipFill>
                   <pic:spPr bwMode="auto">
                     <a:xfrm>
                       <a:off x="0" y="0"/>
-                      <a:ext cx="5121025" cy="3782865"/>
+                      <a:ext cx="6275057" cy="2617938"/>
                     </a:xfrm>
                     <a:prstGeom prst="rect">
                       <a:avLst/>

</xml_diff>

<commit_message>
Update 18/10 User Case Diagram.docx
</commit_message>
<xml_diff>
--- a/User Case Diagram.docx
+++ b/User Case Diagram.docx
@@ -8,17 +8,16 @@
       </w:r>
     </w:p>
     <w:p/>
-    <w:p/>
     <w:p>
       <w:r>
         <w:rPr>
           <w:noProof/>
         </w:rPr>
         <w:drawing>
-          <wp:inline distT="0" distB="0" distL="0" distR="0" wp14:anchorId="7A72A68B" wp14:editId="155A06D9">
-            <wp:extent cx="6246398" cy="2605981"/>
-            <wp:effectExtent l="0" t="0" r="2540" b="4445"/>
-            <wp:docPr id="1" name="Picture 1" descr="Chart, scatter chart&#10;&#10;Description automatically generated"/>
+          <wp:inline distT="0" distB="0" distL="0" distR="0" wp14:anchorId="746B3DFA" wp14:editId="6F7F567C">
+            <wp:extent cx="5833767" cy="2590800"/>
+            <wp:effectExtent l="0" t="0" r="0" b="0"/>
+            <wp:docPr id="1" name="Picture 1" descr="A screenshot of a computer&#10;&#10;Description automatically generated with medium confidence"/>
             <wp:cNvGraphicFramePr>
               <a:graphicFrameLocks xmlns:a="http://schemas.openxmlformats.org/drawingml/2006/main" noChangeAspect="1"/>
             </wp:cNvGraphicFramePr>
@@ -26,18 +25,18 @@
               <a:graphicData uri="http://schemas.openxmlformats.org/drawingml/2006/picture">
                 <pic:pic xmlns:pic="http://schemas.openxmlformats.org/drawingml/2006/picture">
                   <pic:nvPicPr>
-                    <pic:cNvPr id="1" name="Picture 1" descr="Chart, scatter chart&#10;&#10;Description automatically generated"/>
+                    <pic:cNvPr id="1" name="Picture 1" descr="A screenshot of a computer&#10;&#10;Description automatically generated with medium confidence"/>
                     <pic:cNvPicPr/>
                   </pic:nvPicPr>
                   <pic:blipFill rotWithShape="1">
                     <a:blip r:embed="rId4"/>
-                    <a:srcRect l="1462" t="15363" r="15045" b="22710"/>
+                    <a:srcRect l="532" t="9455" r="12653" b="22001"/>
                     <a:stretch/>
                   </pic:blipFill>
                   <pic:spPr bwMode="auto">
                     <a:xfrm>
                       <a:off x="0" y="0"/>
-                      <a:ext cx="6275057" cy="2617938"/>
+                      <a:ext cx="5844614" cy="2595617"/>
                     </a:xfrm>
                     <a:prstGeom prst="rect">
                       <a:avLst/>
@@ -60,6 +59,7 @@
     </w:p>
     <w:p/>
     <w:p/>
+    <w:p/>
     <w:p>
       <w:r>
         <w:t xml:space="preserve">Activity </w:t>
@@ -71,6 +71,9 @@
     <w:p/>
     <w:p>
       <w:r>
+        <w:rPr>
+          <w:noProof/>
+        </w:rPr>
         <w:drawing>
           <wp:inline distT="0" distB="0" distL="0" distR="0" wp14:anchorId="7E25726D" wp14:editId="09858608">
             <wp:extent cx="6006612" cy="4023164"/>

</xml_diff>